<commit_message>
Correct lesson 1.3 Data types - Theory - Text
</commit_message>
<xml_diff>
--- a/1.3 Data types/1.3 Data types.docx
+++ b/1.3 Data types/1.3 Data types.docx
@@ -3042,15 +3042,9 @@
         </w:rPr>
       </w:pPr>
       <w:r>
-        <w:rPr>
-          <w:lang w:val="en-US"/>
-        </w:rPr>
         <w:t xml:space="preserve">       </w:t>
       </w:r>
       <w:r>
-        <w:rPr>
-          <w:lang w:val="en-US"/>
-        </w:rPr>
         <w:t xml:space="preserve"> </w:t>
       </w:r>
       <w:proofErr w:type="gramStart"/>
@@ -3155,1013 +3149,1034 @@
       </w:pPr>
       <w:r>
         <w:lastRenderedPageBreak/>
-        <w:t>Недостаток пр</w:t>
+        <w:t xml:space="preserve">Недостаток процесса </w:t>
+      </w:r>
+      <w:proofErr w:type="spellStart"/>
+      <w:r>
+        <w:t>автоупаковки</w:t>
+      </w:r>
+      <w:proofErr w:type="spellEnd"/>
+      <w:r>
+        <w:t xml:space="preserve"> / </w:t>
+      </w:r>
+      <w:proofErr w:type="spellStart"/>
+      <w:r>
+        <w:t>автораспоковки</w:t>
+      </w:r>
+      <w:proofErr w:type="spellEnd"/>
+      <w:r>
+        <w:t xml:space="preserve"> – при неправильном использовании может замедлить работу программы. </w:t>
+      </w:r>
+      <w:proofErr w:type="gramStart"/>
+      <w:r>
+        <w:t>Например</w:t>
+      </w:r>
+      <w:proofErr w:type="gramEnd"/>
+      <w:r>
+        <w:t>:</w:t>
+      </w:r>
+    </w:p>
+    <w:p>
+      <w:pPr>
+        <w:ind w:left="708" w:firstLine="708"/>
+        <w:jc w:val="both"/>
+        <w:rPr>
+          <w:i/>
+        </w:rPr>
+      </w:pPr>
+      <w:r>
+        <w:rPr>
+          <w:i/>
+          <w:lang w:val="en-US"/>
+        </w:rPr>
+        <w:t>Integer</w:t>
+      </w:r>
+      <w:r>
+        <w:rPr>
+          <w:i/>
+        </w:rPr>
+        <w:t xml:space="preserve"> </w:t>
+      </w:r>
+      <w:r>
+        <w:rPr>
+          <w:i/>
+          <w:lang w:val="en-US"/>
+        </w:rPr>
+        <w:t>number</w:t>
+      </w:r>
+      <w:r>
+        <w:rPr>
+          <w:i/>
+        </w:rPr>
+        <w:t xml:space="preserve"> = 1;</w:t>
+      </w:r>
+    </w:p>
+    <w:p>
+      <w:pPr>
+        <w:ind w:left="708" w:firstLine="708"/>
+        <w:jc w:val="both"/>
+        <w:rPr>
+          <w:i/>
+          <w:lang w:val="en-US"/>
+        </w:rPr>
+      </w:pPr>
+      <w:proofErr w:type="spellStart"/>
+      <w:proofErr w:type="gramStart"/>
+      <w:r>
+        <w:rPr>
+          <w:i/>
+          <w:lang w:val="en-US"/>
+        </w:rPr>
+        <w:t>int</w:t>
+      </w:r>
+      <w:proofErr w:type="spellEnd"/>
+      <w:proofErr w:type="gramEnd"/>
+      <w:r>
+        <w:rPr>
+          <w:i/>
+          <w:lang w:val="en-US"/>
+        </w:rPr>
+        <w:t xml:space="preserve"> </w:t>
+      </w:r>
+      <w:r>
+        <w:rPr>
+          <w:i/>
+          <w:lang w:val="en-US"/>
+        </w:rPr>
+        <w:t>sum</w:t>
+      </w:r>
+      <w:r>
+        <w:rPr>
+          <w:i/>
+          <w:lang w:val="en-US"/>
+        </w:rPr>
+        <w:t xml:space="preserve"> = 0;</w:t>
+      </w:r>
+    </w:p>
+    <w:p>
+      <w:pPr>
+        <w:ind w:left="708" w:firstLine="708"/>
+        <w:jc w:val="both"/>
+        <w:rPr>
+          <w:i/>
+          <w:lang w:val="en-US"/>
+        </w:rPr>
+      </w:pPr>
+      <w:proofErr w:type="gramStart"/>
+      <w:r>
+        <w:rPr>
+          <w:i/>
+          <w:lang w:val="en-US"/>
+        </w:rPr>
+        <w:t>sum</w:t>
+      </w:r>
+      <w:proofErr w:type="gramEnd"/>
+      <w:r>
+        <w:rPr>
+          <w:i/>
+          <w:lang w:val="en-US"/>
+        </w:rPr>
+        <w:t xml:space="preserve"> = </w:t>
+      </w:r>
+      <w:r>
+        <w:rPr>
+          <w:i/>
+          <w:lang w:val="en-US"/>
+        </w:rPr>
+        <w:t>sum</w:t>
+      </w:r>
+      <w:r>
+        <w:rPr>
+          <w:i/>
+          <w:lang w:val="en-US"/>
+        </w:rPr>
+        <w:t xml:space="preserve"> + </w:t>
+      </w:r>
+      <w:r>
+        <w:rPr>
+          <w:i/>
+          <w:lang w:val="en-US"/>
+        </w:rPr>
+        <w:t>number</w:t>
+      </w:r>
+      <w:r>
+        <w:rPr>
+          <w:i/>
+          <w:lang w:val="en-US"/>
+        </w:rPr>
+        <w:t>;</w:t>
+      </w:r>
+    </w:p>
+    <w:p>
+      <w:pPr>
+        <w:ind w:firstLine="708"/>
+        <w:jc w:val="both"/>
+      </w:pPr>
+      <w:r>
+        <w:t xml:space="preserve">Сначала идет </w:t>
+      </w:r>
+      <w:proofErr w:type="spellStart"/>
+      <w:r>
+        <w:t>автораспаковка</w:t>
+      </w:r>
+      <w:proofErr w:type="spellEnd"/>
+      <w:r>
+        <w:t xml:space="preserve"> переменной </w:t>
+      </w:r>
+      <w:r>
+        <w:rPr>
+          <w:lang w:val="en-US"/>
+        </w:rPr>
+        <w:t>number</w:t>
+      </w:r>
+      <w:r>
+        <w:t xml:space="preserve">, т.к. нельзя слаживать ссылочный тип данных с примитивным, затем идет </w:t>
+      </w:r>
+      <w:proofErr w:type="spellStart"/>
+      <w:r>
+        <w:t>автоупаковка</w:t>
+      </w:r>
+      <w:proofErr w:type="spellEnd"/>
+      <w:r>
+        <w:t>. Если это поместить в цикл с большим количеством итераций, то лишние операции по преобразованию типов замедлят выполнение программы.</w:t>
+      </w:r>
+    </w:p>
+    <w:p>
+      <w:pPr>
+        <w:jc w:val="both"/>
+        <w:rPr>
+          <w:b/>
+          <w:u w:val="single"/>
+        </w:rPr>
+      </w:pPr>
+      <w:r>
+        <w:rPr>
+          <w:b/>
+          <w:u w:val="single"/>
+        </w:rPr>
+        <w:t>Отличие i++ и ++i.</w:t>
+      </w:r>
+    </w:p>
+    <w:p>
+      <w:pPr>
+        <w:ind w:firstLine="708"/>
+        <w:jc w:val="both"/>
+      </w:pPr>
+      <w:r>
+        <w:t>Префиксная форма ++</w:t>
+      </w:r>
+      <w:proofErr w:type="spellStart"/>
+      <w:r>
+        <w:rPr>
+          <w:lang w:val="en-US"/>
+        </w:rPr>
+        <w:t>i</w:t>
+      </w:r>
+      <w:proofErr w:type="spellEnd"/>
+      <w:r>
+        <w:t xml:space="preserve"> – </w:t>
+      </w:r>
+      <w:r>
+        <w:t>сначала происходит инкремент, затем вычисление.</w:t>
+      </w:r>
+    </w:p>
+    <w:p>
+      <w:pPr>
+        <w:ind w:firstLine="708"/>
+        <w:jc w:val="both"/>
+      </w:pPr>
+      <w:r>
+        <w:t xml:space="preserve">Постфиксная форма </w:t>
+      </w:r>
+      <w:proofErr w:type="spellStart"/>
+      <w:r>
+        <w:rPr>
+          <w:lang w:val="en-US"/>
+        </w:rPr>
+        <w:t>i</w:t>
+      </w:r>
+      <w:proofErr w:type="spellEnd"/>
+      <w:r>
+        <w:t>++</w:t>
+      </w:r>
+      <w:r>
+        <w:t xml:space="preserve"> </w:t>
+      </w:r>
+      <w:r>
+        <w:t xml:space="preserve">– </w:t>
+      </w:r>
+      <w:r>
+        <w:t>сначала происходит вычисление, затем инкремент.</w:t>
+      </w:r>
+    </w:p>
+    <w:p>
+      <w:pPr>
+        <w:ind w:firstLine="708"/>
+        <w:jc w:val="both"/>
+        <w:rPr>
+          <w:i/>
+          <w:lang w:val="en-US"/>
+        </w:rPr>
+      </w:pPr>
+      <w:r>
+        <w:rPr>
+          <w:i/>
+        </w:rPr>
+        <w:tab/>
+      </w:r>
+      <w:proofErr w:type="spellStart"/>
+      <w:proofErr w:type="gramStart"/>
+      <w:r>
+        <w:rPr>
+          <w:i/>
+          <w:lang w:val="en-US"/>
+        </w:rPr>
+        <w:t>int</w:t>
+      </w:r>
+      <w:proofErr w:type="spellEnd"/>
+      <w:proofErr w:type="gramEnd"/>
+      <w:r>
+        <w:rPr>
+          <w:i/>
+          <w:lang w:val="en-US"/>
+        </w:rPr>
+        <w:t xml:space="preserve"> </w:t>
+      </w:r>
+      <w:proofErr w:type="spellStart"/>
+      <w:r>
+        <w:rPr>
+          <w:i/>
+          <w:lang w:val="en-US"/>
+        </w:rPr>
+        <w:t>i</w:t>
+      </w:r>
+      <w:proofErr w:type="spellEnd"/>
+      <w:r>
+        <w:rPr>
+          <w:i/>
+          <w:lang w:val="en-US"/>
+        </w:rPr>
+        <w:t xml:space="preserve"> = 1; </w:t>
+      </w:r>
+      <w:proofErr w:type="spellStart"/>
+      <w:r>
+        <w:rPr>
+          <w:i/>
+          <w:lang w:val="en-US"/>
+        </w:rPr>
+        <w:t>int</w:t>
+      </w:r>
+      <w:proofErr w:type="spellEnd"/>
+      <w:r>
+        <w:rPr>
+          <w:i/>
+          <w:lang w:val="en-US"/>
+        </w:rPr>
+        <w:t xml:space="preserve"> j = 1;</w:t>
+      </w:r>
+    </w:p>
+    <w:p>
+      <w:pPr>
+        <w:ind w:firstLine="708"/>
+        <w:jc w:val="both"/>
+        <w:rPr>
+          <w:i/>
+          <w:lang w:val="en-US"/>
+        </w:rPr>
+      </w:pPr>
+      <w:r>
+        <w:rPr>
+          <w:i/>
+          <w:lang w:val="en-US"/>
+        </w:rPr>
+        <w:t xml:space="preserve">        </w:t>
+      </w:r>
+      <w:r>
+        <w:rPr>
+          <w:i/>
+          <w:lang w:val="en-US"/>
+        </w:rPr>
+        <w:tab/>
+      </w:r>
+      <w:proofErr w:type="spellStart"/>
+      <w:proofErr w:type="gramStart"/>
+      <w:r>
+        <w:rPr>
+          <w:i/>
+          <w:lang w:val="en-US"/>
+        </w:rPr>
+        <w:t>int</w:t>
+      </w:r>
+      <w:proofErr w:type="spellEnd"/>
+      <w:proofErr w:type="gramEnd"/>
+      <w:r>
+        <w:rPr>
+          <w:i/>
+          <w:lang w:val="en-US"/>
+        </w:rPr>
+        <w:t xml:space="preserve"> a = 10 + ++</w:t>
+      </w:r>
+      <w:proofErr w:type="spellStart"/>
+      <w:r>
+        <w:rPr>
+          <w:i/>
+          <w:lang w:val="en-US"/>
+        </w:rPr>
+        <w:t>i</w:t>
+      </w:r>
+      <w:proofErr w:type="spellEnd"/>
+      <w:r>
+        <w:rPr>
+          <w:i/>
+          <w:lang w:val="en-US"/>
+        </w:rPr>
+        <w:t>; // 12</w:t>
+      </w:r>
+    </w:p>
+    <w:p>
+      <w:pPr>
+        <w:ind w:firstLine="708"/>
+        <w:jc w:val="both"/>
+        <w:rPr>
+          <w:i/>
+        </w:rPr>
+      </w:pPr>
+      <w:r>
+        <w:rPr>
+          <w:i/>
+          <w:lang w:val="en-US"/>
+        </w:rPr>
+        <w:t xml:space="preserve">        </w:t>
+      </w:r>
+      <w:r>
+        <w:rPr>
+          <w:i/>
+          <w:lang w:val="en-US"/>
+        </w:rPr>
+        <w:tab/>
+      </w:r>
+      <w:proofErr w:type="spellStart"/>
+      <w:r>
+        <w:rPr>
+          <w:i/>
+        </w:rPr>
+        <w:t>int</w:t>
+      </w:r>
+      <w:proofErr w:type="spellEnd"/>
+      <w:r>
+        <w:rPr>
+          <w:i/>
+        </w:rPr>
+        <w:t xml:space="preserve"> b = 10 + j++; // 11</w:t>
+      </w:r>
+    </w:p>
+    <w:p>
+      <w:pPr>
+        <w:jc w:val="both"/>
+        <w:rPr>
+          <w:b/>
+          <w:u w:val="single"/>
+        </w:rPr>
+      </w:pPr>
+      <w:r>
+        <w:rPr>
+          <w:b/>
+          <w:u w:val="single"/>
+        </w:rPr>
+        <w:t xml:space="preserve">Использование &amp;&amp; и &amp; для типа </w:t>
+      </w:r>
+      <w:proofErr w:type="spellStart"/>
+      <w:r>
+        <w:rPr>
+          <w:b/>
+          <w:u w:val="single"/>
+        </w:rPr>
+        <w:t>boolean</w:t>
+      </w:r>
+      <w:proofErr w:type="spellEnd"/>
+      <w:r>
+        <w:rPr>
+          <w:b/>
+          <w:u w:val="single"/>
+        </w:rPr>
+        <w:t>.</w:t>
+      </w:r>
+    </w:p>
+    <w:p>
+      <w:pPr>
+        <w:jc w:val="both"/>
+      </w:pPr>
+      <w:r>
+        <w:tab/>
+      </w:r>
+      <w:r>
+        <w:t xml:space="preserve">&amp;&amp; </w:t>
+      </w:r>
+      <w:r>
+        <w:t>– ленивое вычисление, если результат выражения уже ясен, то дальнейшее вычисление не будет происходить.</w:t>
+      </w:r>
+    </w:p>
+    <w:p>
+      <w:pPr>
+        <w:jc w:val="both"/>
+      </w:pPr>
+      <w:r>
+        <w:tab/>
+      </w:r>
+      <w:r>
+        <w:t>&amp;</w:t>
+      </w:r>
+      <w:r>
+        <w:t xml:space="preserve"> - полное вычисление выражения.</w:t>
+      </w:r>
+    </w:p>
+    <w:p>
+      <w:pPr>
+        <w:jc w:val="both"/>
+        <w:rPr>
+          <w:i/>
+          <w:lang w:val="en-US"/>
+        </w:rPr>
+      </w:pPr>
+      <w:r>
+        <w:rPr>
+          <w:i/>
+        </w:rPr>
+        <w:t xml:space="preserve">        </w:t>
+      </w:r>
+      <w:r>
+        <w:rPr>
+          <w:i/>
+        </w:rPr>
+        <w:tab/>
+      </w:r>
+      <w:r>
+        <w:rPr>
+          <w:i/>
+        </w:rPr>
+        <w:tab/>
+      </w:r>
+      <w:proofErr w:type="spellStart"/>
+      <w:proofErr w:type="gramStart"/>
+      <w:r>
+        <w:rPr>
+          <w:i/>
+          <w:lang w:val="en-US"/>
+        </w:rPr>
+        <w:t>int</w:t>
+      </w:r>
+      <w:proofErr w:type="spellEnd"/>
+      <w:proofErr w:type="gramEnd"/>
+      <w:r>
+        <w:rPr>
+          <w:i/>
+          <w:lang w:val="en-US"/>
+        </w:rPr>
+        <w:t xml:space="preserve"> </w:t>
+      </w:r>
+      <w:proofErr w:type="spellStart"/>
+      <w:r>
+        <w:rPr>
+          <w:i/>
+          <w:lang w:val="en-US"/>
+        </w:rPr>
+        <w:t>i</w:t>
+      </w:r>
+      <w:proofErr w:type="spellEnd"/>
+      <w:r>
+        <w:rPr>
+          <w:i/>
+          <w:lang w:val="en-US"/>
+        </w:rPr>
+        <w:t xml:space="preserve"> = 1; </w:t>
+      </w:r>
+      <w:proofErr w:type="spellStart"/>
+      <w:r>
+        <w:rPr>
+          <w:i/>
+          <w:lang w:val="en-US"/>
+        </w:rPr>
+        <w:t>int</w:t>
+      </w:r>
+      <w:proofErr w:type="spellEnd"/>
+      <w:r>
+        <w:rPr>
+          <w:i/>
+          <w:lang w:val="en-US"/>
+        </w:rPr>
+        <w:t xml:space="preserve"> </w:t>
+      </w:r>
+      <w:r>
+        <w:rPr>
+          <w:i/>
+          <w:lang w:val="en-US"/>
+        </w:rPr>
+        <w:t>j</w:t>
+      </w:r>
+      <w:r>
+        <w:rPr>
+          <w:i/>
+          <w:lang w:val="en-US"/>
+        </w:rPr>
+        <w:t xml:space="preserve"> = 1;</w:t>
+      </w:r>
+    </w:p>
+    <w:p>
+      <w:pPr>
+        <w:jc w:val="both"/>
+        <w:rPr>
+          <w:i/>
+          <w:lang w:val="en-US"/>
+        </w:rPr>
+      </w:pPr>
+      <w:r>
+        <w:rPr>
+          <w:i/>
+          <w:lang w:val="en-US"/>
+        </w:rPr>
+        <w:t xml:space="preserve">        </w:t>
+      </w:r>
+      <w:r>
+        <w:rPr>
+          <w:i/>
+          <w:lang w:val="en-US"/>
+        </w:rPr>
+        <w:tab/>
+      </w:r>
+      <w:r>
+        <w:rPr>
+          <w:i/>
+          <w:lang w:val="en-US"/>
+        </w:rPr>
+        <w:tab/>
+      </w:r>
+      <w:proofErr w:type="gramStart"/>
+      <w:r>
+        <w:rPr>
+          <w:i/>
+          <w:lang w:val="en-US"/>
+        </w:rPr>
+        <w:t>if</w:t>
+      </w:r>
+      <w:proofErr w:type="gramEnd"/>
+      <w:r>
+        <w:rPr>
+          <w:i/>
+          <w:lang w:val="en-US"/>
+        </w:rPr>
+        <w:t xml:space="preserve"> (true &amp; false &amp; ++</w:t>
+      </w:r>
+      <w:proofErr w:type="spellStart"/>
+      <w:r>
+        <w:rPr>
+          <w:i/>
+          <w:lang w:val="en-US"/>
+        </w:rPr>
+        <w:t>i</w:t>
+      </w:r>
+      <w:proofErr w:type="spellEnd"/>
+      <w:r>
+        <w:rPr>
+          <w:i/>
+          <w:lang w:val="en-US"/>
+        </w:rPr>
+        <w:t xml:space="preserve"> == 0) { } // </w:t>
+      </w:r>
+      <w:proofErr w:type="spellStart"/>
+      <w:r>
+        <w:rPr>
+          <w:i/>
+          <w:lang w:val="en-US"/>
+        </w:rPr>
+        <w:t>i</w:t>
+      </w:r>
+      <w:proofErr w:type="spellEnd"/>
+      <w:r>
+        <w:rPr>
+          <w:i/>
+          <w:lang w:val="en-US"/>
+        </w:rPr>
+        <w:t xml:space="preserve"> == 2, </w:t>
+      </w:r>
+      <w:r>
+        <w:rPr>
+          <w:i/>
+        </w:rPr>
+        <w:t>операция</w:t>
+      </w:r>
+      <w:r>
+        <w:rPr>
+          <w:i/>
+          <w:lang w:val="en-US"/>
+        </w:rPr>
+        <w:t xml:space="preserve"> ++</w:t>
+      </w:r>
+      <w:proofErr w:type="spellStart"/>
+      <w:r>
+        <w:rPr>
+          <w:i/>
+          <w:lang w:val="en-US"/>
+        </w:rPr>
+        <w:t>i</w:t>
+      </w:r>
+      <w:proofErr w:type="spellEnd"/>
+      <w:r>
+        <w:rPr>
+          <w:i/>
+          <w:lang w:val="en-US"/>
+        </w:rPr>
+        <w:t xml:space="preserve"> </w:t>
+      </w:r>
+      <w:r>
+        <w:rPr>
+          <w:i/>
+        </w:rPr>
+        <w:t>выполнилась</w:t>
+      </w:r>
+    </w:p>
+    <w:p>
+      <w:pPr>
+        <w:jc w:val="both"/>
+        <w:rPr>
+          <w:i/>
+        </w:rPr>
+      </w:pPr>
+      <w:r>
+        <w:rPr>
+          <w:i/>
+          <w:lang w:val="en-US"/>
+        </w:rPr>
+        <w:t xml:space="preserve">        </w:t>
+      </w:r>
+      <w:r>
+        <w:rPr>
+          <w:i/>
+          <w:lang w:val="en-US"/>
+        </w:rPr>
+        <w:tab/>
+      </w:r>
+      <w:r>
+        <w:rPr>
+          <w:i/>
+          <w:lang w:val="en-US"/>
+        </w:rPr>
+        <w:tab/>
+      </w:r>
+      <w:proofErr w:type="gramStart"/>
+      <w:r>
+        <w:rPr>
+          <w:i/>
+          <w:lang w:val="en-US"/>
+        </w:rPr>
+        <w:t>if</w:t>
+      </w:r>
+      <w:proofErr w:type="gramEnd"/>
+      <w:r>
+        <w:rPr>
+          <w:i/>
+        </w:rPr>
+        <w:t xml:space="preserve"> (</w:t>
+      </w:r>
+      <w:r>
+        <w:rPr>
+          <w:i/>
+          <w:lang w:val="en-US"/>
+        </w:rPr>
+        <w:t>true</w:t>
+      </w:r>
+      <w:r>
+        <w:rPr>
+          <w:i/>
+        </w:rPr>
+        <w:t xml:space="preserve"> &amp;&amp; </w:t>
+      </w:r>
+      <w:r>
+        <w:rPr>
+          <w:i/>
+          <w:lang w:val="en-US"/>
+        </w:rPr>
+        <w:t>false</w:t>
+      </w:r>
+      <w:r>
+        <w:rPr>
+          <w:i/>
+        </w:rPr>
+        <w:t xml:space="preserve"> &amp;&amp; ++</w:t>
+      </w:r>
+      <w:r>
+        <w:rPr>
+          <w:i/>
+          <w:lang w:val="en-US"/>
+        </w:rPr>
+        <w:t>j</w:t>
+      </w:r>
+      <w:r>
+        <w:rPr>
+          <w:i/>
+        </w:rPr>
+        <w:t xml:space="preserve"> == 0) { } // </w:t>
+      </w:r>
+      <w:r>
+        <w:rPr>
+          <w:i/>
+          <w:lang w:val="en-US"/>
+        </w:rPr>
+        <w:t>j</w:t>
+      </w:r>
+      <w:r>
+        <w:rPr>
+          <w:i/>
+        </w:rPr>
+        <w:t xml:space="preserve"> == 1, операция ++</w:t>
+      </w:r>
+      <w:r>
+        <w:rPr>
+          <w:i/>
+          <w:lang w:val="en-US"/>
+        </w:rPr>
+        <w:t>j</w:t>
+      </w:r>
+      <w:r>
+        <w:rPr>
+          <w:i/>
+        </w:rPr>
+        <w:t xml:space="preserve"> не выполнилась</w:t>
+      </w:r>
+    </w:p>
+    <w:p>
+      <w:pPr>
+        <w:jc w:val="both"/>
+        <w:rPr>
+          <w:b/>
+          <w:u w:val="single"/>
+        </w:rPr>
+      </w:pPr>
+      <w:r>
+        <w:rPr>
+          <w:b/>
+          <w:u w:val="single"/>
+        </w:rPr>
+        <w:t>Литерал.</w:t>
+      </w:r>
+    </w:p>
+    <w:p>
+      <w:pPr>
+        <w:ind w:firstLine="708"/>
+        <w:jc w:val="both"/>
+      </w:pPr>
+      <w:r>
+        <w:rPr>
+          <w:b/>
+        </w:rPr>
+        <w:t>Литерал</w:t>
+      </w:r>
+      <w:r>
+        <w:t xml:space="preserve"> – явно заданное значение переменной в коде программы.</w:t>
+      </w:r>
+    </w:p>
+    <w:p>
+      <w:pPr>
+        <w:jc w:val="both"/>
+        <w:rPr>
+          <w:i/>
+        </w:rPr>
+      </w:pPr>
+      <w:r>
+        <w:rPr>
+          <w:i/>
+        </w:rPr>
+        <w:tab/>
+      </w:r>
+      <w:r>
+        <w:rPr>
+          <w:i/>
+        </w:rPr>
+        <w:tab/>
+      </w:r>
+      <w:proofErr w:type="spellStart"/>
+      <w:proofErr w:type="gramStart"/>
+      <w:r>
+        <w:rPr>
+          <w:i/>
+          <w:lang w:val="en-US"/>
+        </w:rPr>
+        <w:t>int</w:t>
+      </w:r>
+      <w:proofErr w:type="spellEnd"/>
+      <w:proofErr w:type="gramEnd"/>
+      <w:r>
+        <w:rPr>
+          <w:i/>
+        </w:rPr>
+        <w:t xml:space="preserve"> </w:t>
+      </w:r>
+      <w:proofErr w:type="spellStart"/>
+      <w:r>
+        <w:rPr>
+          <w:i/>
+          <w:lang w:val="en-US"/>
+        </w:rPr>
+        <w:t>i</w:t>
+      </w:r>
+      <w:proofErr w:type="spellEnd"/>
+      <w:r>
+        <w:rPr>
+          <w:i/>
+        </w:rPr>
+        <w:t xml:space="preserve"> = 1; \\ </w:t>
+      </w:r>
+      <w:r>
+        <w:rPr>
+          <w:i/>
+        </w:rPr>
+        <w:t>1 - целочисленный литерал</w:t>
+      </w:r>
+    </w:p>
+    <w:p>
+      <w:pPr>
+        <w:jc w:val="both"/>
+        <w:rPr>
+          <w:i/>
+        </w:rPr>
+      </w:pPr>
+      <w:r>
+        <w:rPr>
+          <w:i/>
+        </w:rPr>
+        <w:tab/>
+      </w:r>
+      <w:r>
+        <w:rPr>
+          <w:i/>
+        </w:rPr>
+        <w:tab/>
+      </w:r>
+      <w:r>
+        <w:rPr>
+          <w:i/>
+          <w:lang w:val="en-US"/>
+        </w:rPr>
+        <w:t>String</w:t>
+      </w:r>
+      <w:r>
+        <w:rPr>
+          <w:i/>
+        </w:rPr>
+        <w:t xml:space="preserve"> </w:t>
+      </w:r>
+      <w:r>
+        <w:rPr>
+          <w:i/>
+          <w:lang w:val="en-US"/>
+        </w:rPr>
+        <w:t>s</w:t>
+      </w:r>
+      <w:r>
+        <w:rPr>
+          <w:i/>
+        </w:rPr>
+        <w:t xml:space="preserve"> = “</w:t>
+      </w:r>
+      <w:r>
+        <w:rPr>
+          <w:i/>
+          <w:lang w:val="en-US"/>
+        </w:rPr>
+        <w:t>Hi</w:t>
+      </w:r>
+      <w:r>
+        <w:rPr>
+          <w:i/>
+        </w:rPr>
+        <w:t>”; \\ “</w:t>
+      </w:r>
+      <w:r>
+        <w:rPr>
+          <w:i/>
+          <w:lang w:val="en-US"/>
+        </w:rPr>
+        <w:t>Hi</w:t>
+      </w:r>
+      <w:r>
+        <w:rPr>
+          <w:i/>
+        </w:rPr>
+        <w:t xml:space="preserve">” – строковый </w:t>
+      </w:r>
+      <w:r>
+        <w:rPr>
+          <w:i/>
+        </w:rPr>
+        <w:t>литерал</w:t>
+      </w:r>
+    </w:p>
+    <w:p>
+      <w:pPr>
+        <w:jc w:val="both"/>
+        <w:rPr>
+          <w:b/>
+          <w:u w:val="single"/>
+        </w:rPr>
+      </w:pPr>
+      <w:r>
+        <w:rPr>
+          <w:b/>
+          <w:u w:val="single"/>
+        </w:rPr>
+        <w:t xml:space="preserve">Бесконечность и </w:t>
+      </w:r>
+      <w:proofErr w:type="spellStart"/>
+      <w:r>
+        <w:rPr>
+          <w:b/>
+          <w:u w:val="single"/>
+          <w:lang w:val="en-US"/>
+        </w:rPr>
+        <w:t>NaN</w:t>
+      </w:r>
+      <w:proofErr w:type="spellEnd"/>
+      <w:r>
+        <w:rPr>
+          <w:b/>
+          <w:u w:val="single"/>
+        </w:rPr>
+        <w:t>.</w:t>
+      </w:r>
+    </w:p>
+    <w:p>
+      <w:pPr>
+        <w:jc w:val="both"/>
+      </w:pPr>
+      <w:r>
+        <w:tab/>
+      </w:r>
+      <w:r>
+        <w:t xml:space="preserve">В </w:t>
+      </w:r>
+      <w:proofErr w:type="spellStart"/>
+      <w:r>
+        <w:t>Java</w:t>
+      </w:r>
+      <w:proofErr w:type="spellEnd"/>
+      <w:r>
+        <w:t xml:space="preserve"> тип </w:t>
+      </w:r>
+      <w:proofErr w:type="spellStart"/>
+      <w:r>
+        <w:t>double</w:t>
+      </w:r>
+      <w:proofErr w:type="spellEnd"/>
+      <w:r>
+        <w:t xml:space="preserve"> и </w:t>
+      </w:r>
+      <w:r>
+        <w:rPr>
+          <w:lang w:val="en-US"/>
+        </w:rPr>
+        <w:t>float</w:t>
       </w:r>
       <w:bookmarkStart w:id="0" w:name="_GoBack"/>
       <w:bookmarkEnd w:id="0"/>
-      <w:r>
-        <w:t xml:space="preserve">оцесса </w:t>
-      </w:r>
-      <w:proofErr w:type="spellStart"/>
-      <w:r>
-        <w:t>автоупаковки</w:t>
-      </w:r>
-      <w:proofErr w:type="spellEnd"/>
-      <w:r>
-        <w:t xml:space="preserve"> / </w:t>
-      </w:r>
-      <w:proofErr w:type="spellStart"/>
-      <w:r>
-        <w:t>автораспоковки</w:t>
-      </w:r>
-      <w:proofErr w:type="spellEnd"/>
-      <w:r>
-        <w:t xml:space="preserve"> – при неправильном использовании может замедлить работу программы. </w:t>
-      </w:r>
-      <w:proofErr w:type="gramStart"/>
-      <w:r>
-        <w:t>Например</w:t>
-      </w:r>
-      <w:proofErr w:type="gramEnd"/>
-      <w:r>
-        <w:t>:</w:t>
-      </w:r>
-    </w:p>
-    <w:p>
-      <w:pPr>
-        <w:ind w:left="708" w:firstLine="708"/>
-        <w:jc w:val="both"/>
-        <w:rPr>
-          <w:i/>
-        </w:rPr>
-      </w:pPr>
-      <w:r>
-        <w:rPr>
-          <w:i/>
-          <w:lang w:val="en-US"/>
-        </w:rPr>
-        <w:t>Integer</w:t>
-      </w:r>
-      <w:r>
-        <w:rPr>
-          <w:i/>
-        </w:rPr>
-        <w:t xml:space="preserve"> </w:t>
-      </w:r>
-      <w:r>
-        <w:rPr>
-          <w:i/>
-          <w:lang w:val="en-US"/>
-        </w:rPr>
-        <w:t>number</w:t>
-      </w:r>
-      <w:r>
-        <w:rPr>
-          <w:i/>
-        </w:rPr>
-        <w:t xml:space="preserve"> = 1;</w:t>
-      </w:r>
-    </w:p>
-    <w:p>
-      <w:pPr>
-        <w:ind w:left="708" w:firstLine="708"/>
-        <w:jc w:val="both"/>
-        <w:rPr>
-          <w:i/>
-        </w:rPr>
-      </w:pPr>
-      <w:proofErr w:type="spellStart"/>
-      <w:proofErr w:type="gramStart"/>
-      <w:r>
-        <w:rPr>
-          <w:i/>
-          <w:lang w:val="en-US"/>
-        </w:rPr>
-        <w:t>int</w:t>
-      </w:r>
-      <w:proofErr w:type="spellEnd"/>
-      <w:proofErr w:type="gramEnd"/>
-      <w:r>
-        <w:rPr>
-          <w:i/>
-        </w:rPr>
-        <w:t xml:space="preserve"> </w:t>
-      </w:r>
-      <w:r>
-        <w:rPr>
-          <w:i/>
-          <w:lang w:val="en-US"/>
-        </w:rPr>
-        <w:t>sum</w:t>
-      </w:r>
-      <w:r>
-        <w:rPr>
-          <w:i/>
-        </w:rPr>
-        <w:t xml:space="preserve"> = 0;</w:t>
-      </w:r>
-    </w:p>
-    <w:p>
-      <w:pPr>
-        <w:ind w:left="708" w:firstLine="708"/>
-        <w:jc w:val="both"/>
-        <w:rPr>
-          <w:i/>
-        </w:rPr>
-      </w:pPr>
-      <w:proofErr w:type="gramStart"/>
-      <w:r>
-        <w:rPr>
-          <w:i/>
-          <w:lang w:val="en-US"/>
-        </w:rPr>
-        <w:t>sum</w:t>
-      </w:r>
-      <w:proofErr w:type="gramEnd"/>
-      <w:r>
-        <w:rPr>
-          <w:i/>
-        </w:rPr>
-        <w:t xml:space="preserve"> = </w:t>
-      </w:r>
-      <w:r>
-        <w:rPr>
-          <w:i/>
-          <w:lang w:val="en-US"/>
-        </w:rPr>
-        <w:t>sum</w:t>
-      </w:r>
-      <w:r>
-        <w:rPr>
-          <w:i/>
-        </w:rPr>
-        <w:t xml:space="preserve"> + </w:t>
-      </w:r>
-      <w:r>
-        <w:rPr>
-          <w:i/>
-          <w:lang w:val="en-US"/>
-        </w:rPr>
-        <w:t>number</w:t>
-      </w:r>
-      <w:r>
-        <w:rPr>
-          <w:i/>
-        </w:rPr>
-        <w:t>;</w:t>
-      </w:r>
-    </w:p>
-    <w:p>
-      <w:pPr>
-        <w:ind w:firstLine="708"/>
-        <w:jc w:val="both"/>
-      </w:pPr>
-      <w:r>
-        <w:t xml:space="preserve">Сначала идет </w:t>
-      </w:r>
-      <w:proofErr w:type="spellStart"/>
-      <w:r>
-        <w:t>автораспаковка</w:t>
-      </w:r>
-      <w:proofErr w:type="spellEnd"/>
-      <w:r>
-        <w:t xml:space="preserve"> переменной </w:t>
-      </w:r>
-      <w:r>
-        <w:rPr>
-          <w:lang w:val="en-US"/>
-        </w:rPr>
-        <w:t>number</w:t>
-      </w:r>
-      <w:r>
-        <w:t xml:space="preserve">, т.к. нельзя слаживать ссылочный тип данных с примитивным, затем идет </w:t>
-      </w:r>
-      <w:proofErr w:type="spellStart"/>
-      <w:r>
-        <w:t>автоупаковка</w:t>
-      </w:r>
-      <w:proofErr w:type="spellEnd"/>
-      <w:r>
-        <w:t>. Если это поместить в цикл с большим количеством итераций, то лишние операции по преобразованию типов замедлят выполнение программы.</w:t>
-      </w:r>
-    </w:p>
-    <w:p>
-      <w:pPr>
-        <w:jc w:val="both"/>
-        <w:rPr>
-          <w:b/>
-          <w:u w:val="single"/>
-        </w:rPr>
-      </w:pPr>
-      <w:r>
-        <w:rPr>
-          <w:b/>
-          <w:u w:val="single"/>
-        </w:rPr>
-        <w:t>Отличие i++ и ++i.</w:t>
-      </w:r>
-    </w:p>
-    <w:p>
-      <w:pPr>
-        <w:ind w:firstLine="708"/>
-        <w:jc w:val="both"/>
-      </w:pPr>
-      <w:r>
-        <w:t>Префиксная форма ++</w:t>
-      </w:r>
-      <w:proofErr w:type="spellStart"/>
-      <w:r>
-        <w:rPr>
-          <w:lang w:val="en-US"/>
-        </w:rPr>
-        <w:t>i</w:t>
-      </w:r>
-      <w:proofErr w:type="spellEnd"/>
-      <w:r>
-        <w:t xml:space="preserve"> – </w:t>
-      </w:r>
-      <w:r>
-        <w:t>сначала происходит инкремент, затем вычисление.</w:t>
-      </w:r>
-    </w:p>
-    <w:p>
-      <w:pPr>
-        <w:ind w:firstLine="708"/>
-        <w:jc w:val="both"/>
-      </w:pPr>
-      <w:r>
-        <w:t xml:space="preserve">Постфиксная форма </w:t>
-      </w:r>
-      <w:proofErr w:type="spellStart"/>
-      <w:r>
-        <w:rPr>
-          <w:lang w:val="en-US"/>
-        </w:rPr>
-        <w:t>i</w:t>
-      </w:r>
-      <w:proofErr w:type="spellEnd"/>
-      <w:r>
-        <w:t>++</w:t>
-      </w:r>
-      <w:r>
-        <w:t xml:space="preserve"> </w:t>
-      </w:r>
-      <w:r>
-        <w:t xml:space="preserve">– </w:t>
-      </w:r>
-      <w:r>
-        <w:t>сначала происходит вычисление, затем инкремент.</w:t>
-      </w:r>
-    </w:p>
-    <w:p>
-      <w:pPr>
-        <w:ind w:firstLine="708"/>
-        <w:jc w:val="both"/>
-        <w:rPr>
-          <w:i/>
-          <w:lang w:val="en-US"/>
-        </w:rPr>
-      </w:pPr>
-      <w:r>
-        <w:rPr>
-          <w:i/>
-        </w:rPr>
-        <w:tab/>
-      </w:r>
-      <w:proofErr w:type="spellStart"/>
-      <w:proofErr w:type="gramStart"/>
-      <w:r>
-        <w:rPr>
-          <w:i/>
-          <w:lang w:val="en-US"/>
-        </w:rPr>
-        <w:t>int</w:t>
-      </w:r>
-      <w:proofErr w:type="spellEnd"/>
-      <w:proofErr w:type="gramEnd"/>
-      <w:r>
-        <w:rPr>
-          <w:i/>
-          <w:lang w:val="en-US"/>
-        </w:rPr>
-        <w:t xml:space="preserve"> </w:t>
-      </w:r>
-      <w:proofErr w:type="spellStart"/>
-      <w:r>
-        <w:rPr>
-          <w:i/>
-          <w:lang w:val="en-US"/>
-        </w:rPr>
-        <w:t>i</w:t>
-      </w:r>
-      <w:proofErr w:type="spellEnd"/>
-      <w:r>
-        <w:rPr>
-          <w:i/>
-          <w:lang w:val="en-US"/>
-        </w:rPr>
-        <w:t xml:space="preserve"> = 1; </w:t>
-      </w:r>
-      <w:proofErr w:type="spellStart"/>
-      <w:r>
-        <w:rPr>
-          <w:i/>
-          <w:lang w:val="en-US"/>
-        </w:rPr>
-        <w:t>int</w:t>
-      </w:r>
-      <w:proofErr w:type="spellEnd"/>
-      <w:r>
-        <w:rPr>
-          <w:i/>
-          <w:lang w:val="en-US"/>
-        </w:rPr>
-        <w:t xml:space="preserve"> j = 1;</w:t>
-      </w:r>
-    </w:p>
-    <w:p>
-      <w:pPr>
-        <w:ind w:firstLine="708"/>
-        <w:jc w:val="both"/>
-        <w:rPr>
-          <w:i/>
-          <w:lang w:val="en-US"/>
-        </w:rPr>
-      </w:pPr>
-      <w:r>
-        <w:rPr>
-          <w:i/>
-          <w:lang w:val="en-US"/>
-        </w:rPr>
-        <w:t xml:space="preserve">        </w:t>
-      </w:r>
-      <w:r>
-        <w:rPr>
-          <w:i/>
-          <w:lang w:val="en-US"/>
-        </w:rPr>
-        <w:tab/>
-      </w:r>
-      <w:proofErr w:type="spellStart"/>
-      <w:proofErr w:type="gramStart"/>
-      <w:r>
-        <w:rPr>
-          <w:i/>
-          <w:lang w:val="en-US"/>
-        </w:rPr>
-        <w:t>int</w:t>
-      </w:r>
-      <w:proofErr w:type="spellEnd"/>
-      <w:proofErr w:type="gramEnd"/>
-      <w:r>
-        <w:rPr>
-          <w:i/>
-          <w:lang w:val="en-US"/>
-        </w:rPr>
-        <w:t xml:space="preserve"> a = 10 + ++</w:t>
-      </w:r>
-      <w:proofErr w:type="spellStart"/>
-      <w:r>
-        <w:rPr>
-          <w:i/>
-          <w:lang w:val="en-US"/>
-        </w:rPr>
-        <w:t>i</w:t>
-      </w:r>
-      <w:proofErr w:type="spellEnd"/>
-      <w:r>
-        <w:rPr>
-          <w:i/>
-          <w:lang w:val="en-US"/>
-        </w:rPr>
-        <w:t>; // 12</w:t>
-      </w:r>
-    </w:p>
-    <w:p>
-      <w:pPr>
-        <w:ind w:firstLine="708"/>
-        <w:jc w:val="both"/>
-        <w:rPr>
-          <w:i/>
-        </w:rPr>
-      </w:pPr>
-      <w:r>
-        <w:rPr>
-          <w:i/>
-          <w:lang w:val="en-US"/>
-        </w:rPr>
-        <w:t xml:space="preserve">        </w:t>
-      </w:r>
-      <w:r>
-        <w:rPr>
-          <w:i/>
-          <w:lang w:val="en-US"/>
-        </w:rPr>
-        <w:tab/>
-      </w:r>
-      <w:proofErr w:type="spellStart"/>
-      <w:r>
-        <w:rPr>
-          <w:i/>
-        </w:rPr>
-        <w:t>int</w:t>
-      </w:r>
-      <w:proofErr w:type="spellEnd"/>
-      <w:r>
-        <w:rPr>
-          <w:i/>
-        </w:rPr>
-        <w:t xml:space="preserve"> b = 10 + j++; // 11</w:t>
-      </w:r>
-    </w:p>
-    <w:p>
-      <w:pPr>
-        <w:jc w:val="both"/>
-        <w:rPr>
-          <w:b/>
-          <w:u w:val="single"/>
-        </w:rPr>
-      </w:pPr>
-      <w:r>
-        <w:rPr>
-          <w:b/>
-          <w:u w:val="single"/>
-        </w:rPr>
-        <w:t xml:space="preserve">Использование &amp;&amp; и &amp; для типа </w:t>
-      </w:r>
-      <w:proofErr w:type="spellStart"/>
-      <w:r>
-        <w:rPr>
-          <w:b/>
-          <w:u w:val="single"/>
-        </w:rPr>
-        <w:t>boolean</w:t>
-      </w:r>
-      <w:proofErr w:type="spellEnd"/>
-      <w:r>
-        <w:rPr>
-          <w:b/>
-          <w:u w:val="single"/>
-        </w:rPr>
-        <w:t>.</w:t>
-      </w:r>
-    </w:p>
-    <w:p>
-      <w:pPr>
-        <w:jc w:val="both"/>
-      </w:pPr>
-      <w:r>
-        <w:tab/>
-      </w:r>
-      <w:r>
-        <w:t xml:space="preserve">&amp;&amp; </w:t>
-      </w:r>
-      <w:r>
-        <w:t>– ленивое вычисление, если результат выражения уже ясен, то дальнейшее вычисление не будет происходить.</w:t>
-      </w:r>
-    </w:p>
-    <w:p>
-      <w:pPr>
-        <w:jc w:val="both"/>
-      </w:pPr>
-      <w:r>
-        <w:tab/>
-      </w:r>
-      <w:r>
-        <w:t>&amp;</w:t>
-      </w:r>
-      <w:r>
-        <w:t xml:space="preserve"> - полное вычисление выражения.</w:t>
-      </w:r>
-    </w:p>
-    <w:p>
-      <w:pPr>
-        <w:jc w:val="both"/>
-        <w:rPr>
-          <w:i/>
-        </w:rPr>
-      </w:pPr>
-      <w:r>
-        <w:rPr>
-          <w:i/>
-        </w:rPr>
-        <w:t xml:space="preserve">        </w:t>
-      </w:r>
-      <w:r>
-        <w:rPr>
-          <w:i/>
-        </w:rPr>
-        <w:tab/>
-      </w:r>
-      <w:r>
-        <w:rPr>
-          <w:i/>
-        </w:rPr>
-        <w:tab/>
-      </w:r>
-      <w:proofErr w:type="spellStart"/>
-      <w:proofErr w:type="gramStart"/>
-      <w:r>
-        <w:rPr>
-          <w:i/>
-          <w:lang w:val="en-US"/>
-        </w:rPr>
-        <w:t>int</w:t>
-      </w:r>
-      <w:proofErr w:type="spellEnd"/>
-      <w:proofErr w:type="gramEnd"/>
-      <w:r>
-        <w:rPr>
-          <w:i/>
-        </w:rPr>
-        <w:t xml:space="preserve"> </w:t>
-      </w:r>
-      <w:proofErr w:type="spellStart"/>
-      <w:r>
-        <w:rPr>
-          <w:i/>
-          <w:lang w:val="en-US"/>
-        </w:rPr>
-        <w:t>i</w:t>
-      </w:r>
-      <w:proofErr w:type="spellEnd"/>
-      <w:r>
-        <w:rPr>
-          <w:i/>
-        </w:rPr>
-        <w:t xml:space="preserve"> = 1; </w:t>
-      </w:r>
-      <w:proofErr w:type="spellStart"/>
-      <w:r>
-        <w:rPr>
-          <w:i/>
-          <w:lang w:val="en-US"/>
-        </w:rPr>
-        <w:t>int</w:t>
-      </w:r>
-      <w:proofErr w:type="spellEnd"/>
-      <w:r>
-        <w:rPr>
-          <w:i/>
-        </w:rPr>
-        <w:t xml:space="preserve"> </w:t>
-      </w:r>
-      <w:r>
-        <w:rPr>
-          <w:i/>
-          <w:lang w:val="en-US"/>
-        </w:rPr>
-        <w:t>j</w:t>
-      </w:r>
-      <w:r>
-        <w:rPr>
-          <w:i/>
-        </w:rPr>
-        <w:t xml:space="preserve"> = 1;</w:t>
-      </w:r>
-    </w:p>
-    <w:p>
-      <w:pPr>
-        <w:jc w:val="both"/>
-        <w:rPr>
-          <w:i/>
-          <w:lang w:val="en-US"/>
-        </w:rPr>
-      </w:pPr>
-      <w:r>
-        <w:rPr>
-          <w:i/>
-        </w:rPr>
-        <w:t xml:space="preserve">        </w:t>
-      </w:r>
-      <w:r>
-        <w:rPr>
-          <w:i/>
-        </w:rPr>
-        <w:tab/>
-      </w:r>
-      <w:r>
-        <w:rPr>
-          <w:i/>
-        </w:rPr>
-        <w:tab/>
-      </w:r>
-      <w:proofErr w:type="gramStart"/>
-      <w:r>
-        <w:rPr>
-          <w:i/>
-          <w:lang w:val="en-US"/>
-        </w:rPr>
-        <w:t>if</w:t>
-      </w:r>
-      <w:proofErr w:type="gramEnd"/>
-      <w:r>
-        <w:rPr>
-          <w:i/>
-          <w:lang w:val="en-US"/>
-        </w:rPr>
-        <w:t xml:space="preserve"> (true &amp; false &amp; ++</w:t>
-      </w:r>
-      <w:proofErr w:type="spellStart"/>
-      <w:r>
-        <w:rPr>
-          <w:i/>
-          <w:lang w:val="en-US"/>
-        </w:rPr>
-        <w:t>i</w:t>
-      </w:r>
-      <w:proofErr w:type="spellEnd"/>
-      <w:r>
-        <w:rPr>
-          <w:i/>
-          <w:lang w:val="en-US"/>
-        </w:rPr>
-        <w:t xml:space="preserve"> == 0) { } // </w:t>
-      </w:r>
-      <w:proofErr w:type="spellStart"/>
-      <w:r>
-        <w:rPr>
-          <w:i/>
-          <w:lang w:val="en-US"/>
-        </w:rPr>
-        <w:t>i</w:t>
-      </w:r>
-      <w:proofErr w:type="spellEnd"/>
-      <w:r>
-        <w:rPr>
-          <w:i/>
-          <w:lang w:val="en-US"/>
-        </w:rPr>
-        <w:t xml:space="preserve"> == 2, </w:t>
-      </w:r>
-      <w:r>
-        <w:rPr>
-          <w:i/>
-        </w:rPr>
-        <w:t>операция</w:t>
-      </w:r>
-      <w:r>
-        <w:rPr>
-          <w:i/>
-          <w:lang w:val="en-US"/>
-        </w:rPr>
-        <w:t xml:space="preserve"> ++</w:t>
-      </w:r>
-      <w:proofErr w:type="spellStart"/>
-      <w:r>
-        <w:rPr>
-          <w:i/>
-          <w:lang w:val="en-US"/>
-        </w:rPr>
-        <w:t>i</w:t>
-      </w:r>
-      <w:proofErr w:type="spellEnd"/>
-      <w:r>
-        <w:rPr>
-          <w:i/>
-          <w:lang w:val="en-US"/>
-        </w:rPr>
-        <w:t xml:space="preserve"> </w:t>
-      </w:r>
-      <w:r>
-        <w:rPr>
-          <w:i/>
-        </w:rPr>
-        <w:t>выполнилась</w:t>
-      </w:r>
-    </w:p>
-    <w:p>
-      <w:pPr>
-        <w:jc w:val="both"/>
-        <w:rPr>
-          <w:i/>
-        </w:rPr>
-      </w:pPr>
-      <w:r>
-        <w:rPr>
-          <w:i/>
-          <w:lang w:val="en-US"/>
-        </w:rPr>
-        <w:t xml:space="preserve">        </w:t>
-      </w:r>
-      <w:r>
-        <w:rPr>
-          <w:i/>
-          <w:lang w:val="en-US"/>
-        </w:rPr>
-        <w:tab/>
-      </w:r>
-      <w:r>
-        <w:rPr>
-          <w:i/>
-          <w:lang w:val="en-US"/>
-        </w:rPr>
-        <w:tab/>
-      </w:r>
-      <w:proofErr w:type="gramStart"/>
-      <w:r>
-        <w:rPr>
-          <w:i/>
-          <w:lang w:val="en-US"/>
-        </w:rPr>
-        <w:t>if</w:t>
-      </w:r>
-      <w:proofErr w:type="gramEnd"/>
-      <w:r>
-        <w:rPr>
-          <w:i/>
-        </w:rPr>
-        <w:t xml:space="preserve"> (</w:t>
-      </w:r>
-      <w:r>
-        <w:rPr>
-          <w:i/>
-          <w:lang w:val="en-US"/>
-        </w:rPr>
-        <w:t>true</w:t>
-      </w:r>
-      <w:r>
-        <w:rPr>
-          <w:i/>
-        </w:rPr>
-        <w:t xml:space="preserve"> &amp;&amp; </w:t>
-      </w:r>
-      <w:r>
-        <w:rPr>
-          <w:i/>
-          <w:lang w:val="en-US"/>
-        </w:rPr>
-        <w:t>false</w:t>
-      </w:r>
-      <w:r>
-        <w:rPr>
-          <w:i/>
-        </w:rPr>
-        <w:t xml:space="preserve"> &amp;&amp; ++</w:t>
-      </w:r>
-      <w:r>
-        <w:rPr>
-          <w:i/>
-          <w:lang w:val="en-US"/>
-        </w:rPr>
-        <w:t>j</w:t>
-      </w:r>
-      <w:r>
-        <w:rPr>
-          <w:i/>
-        </w:rPr>
-        <w:t xml:space="preserve"> == 0) { } // </w:t>
-      </w:r>
-      <w:r>
-        <w:rPr>
-          <w:i/>
-          <w:lang w:val="en-US"/>
-        </w:rPr>
-        <w:t>j</w:t>
-      </w:r>
-      <w:r>
-        <w:rPr>
-          <w:i/>
-        </w:rPr>
-        <w:t xml:space="preserve"> == 1, операция ++</w:t>
-      </w:r>
-      <w:r>
-        <w:rPr>
-          <w:i/>
-          <w:lang w:val="en-US"/>
-        </w:rPr>
-        <w:t>j</w:t>
-      </w:r>
-      <w:r>
-        <w:rPr>
-          <w:i/>
-        </w:rPr>
-        <w:t xml:space="preserve"> не выполнилась</w:t>
-      </w:r>
-    </w:p>
-    <w:p>
-      <w:pPr>
-        <w:jc w:val="both"/>
-        <w:rPr>
-          <w:b/>
-          <w:u w:val="single"/>
-        </w:rPr>
-      </w:pPr>
-      <w:r>
-        <w:rPr>
-          <w:b/>
-          <w:u w:val="single"/>
-        </w:rPr>
-        <w:t>Литерал.</w:t>
-      </w:r>
-    </w:p>
-    <w:p>
-      <w:pPr>
-        <w:ind w:firstLine="708"/>
-        <w:jc w:val="both"/>
-      </w:pPr>
-      <w:r>
-        <w:rPr>
-          <w:b/>
-        </w:rPr>
-        <w:t>Литерал</w:t>
-      </w:r>
-      <w:r>
-        <w:t xml:space="preserve"> – явно заданное значение переменной в коде программы.</w:t>
-      </w:r>
-    </w:p>
-    <w:p>
-      <w:pPr>
-        <w:jc w:val="both"/>
-        <w:rPr>
-          <w:i/>
-        </w:rPr>
-      </w:pPr>
-      <w:r>
-        <w:rPr>
-          <w:i/>
-        </w:rPr>
-        <w:tab/>
-      </w:r>
-      <w:r>
-        <w:rPr>
-          <w:i/>
-        </w:rPr>
-        <w:tab/>
-      </w:r>
-      <w:proofErr w:type="spellStart"/>
-      <w:proofErr w:type="gramStart"/>
-      <w:r>
-        <w:rPr>
-          <w:i/>
-          <w:lang w:val="en-US"/>
-        </w:rPr>
-        <w:t>int</w:t>
-      </w:r>
-      <w:proofErr w:type="spellEnd"/>
-      <w:proofErr w:type="gramEnd"/>
-      <w:r>
-        <w:rPr>
-          <w:i/>
-        </w:rPr>
-        <w:t xml:space="preserve"> </w:t>
-      </w:r>
-      <w:proofErr w:type="spellStart"/>
-      <w:r>
-        <w:rPr>
-          <w:i/>
-          <w:lang w:val="en-US"/>
-        </w:rPr>
-        <w:t>i</w:t>
-      </w:r>
-      <w:proofErr w:type="spellEnd"/>
-      <w:r>
-        <w:rPr>
-          <w:i/>
-        </w:rPr>
-        <w:t xml:space="preserve"> = 1; \\ </w:t>
-      </w:r>
-      <w:r>
-        <w:rPr>
-          <w:i/>
-        </w:rPr>
-        <w:t>1 - целочисленный литерал</w:t>
-      </w:r>
-    </w:p>
-    <w:p>
-      <w:pPr>
-        <w:jc w:val="both"/>
-        <w:rPr>
-          <w:i/>
-        </w:rPr>
-      </w:pPr>
-      <w:r>
-        <w:rPr>
-          <w:i/>
-        </w:rPr>
-        <w:tab/>
-      </w:r>
-      <w:r>
-        <w:rPr>
-          <w:i/>
-        </w:rPr>
-        <w:tab/>
-      </w:r>
-      <w:r>
-        <w:rPr>
-          <w:i/>
-          <w:lang w:val="en-US"/>
-        </w:rPr>
-        <w:t>String</w:t>
-      </w:r>
-      <w:r>
-        <w:rPr>
-          <w:i/>
-        </w:rPr>
-        <w:t xml:space="preserve"> </w:t>
-      </w:r>
-      <w:r>
-        <w:rPr>
-          <w:i/>
-          <w:lang w:val="en-US"/>
-        </w:rPr>
-        <w:t>s</w:t>
-      </w:r>
-      <w:r>
-        <w:rPr>
-          <w:i/>
-        </w:rPr>
-        <w:t xml:space="preserve"> = “</w:t>
-      </w:r>
-      <w:r>
-        <w:rPr>
-          <w:i/>
-          <w:lang w:val="en-US"/>
-        </w:rPr>
-        <w:t>Hi</w:t>
-      </w:r>
-      <w:r>
-        <w:rPr>
-          <w:i/>
-        </w:rPr>
-        <w:t>”; \\ “</w:t>
-      </w:r>
-      <w:r>
-        <w:rPr>
-          <w:i/>
-          <w:lang w:val="en-US"/>
-        </w:rPr>
-        <w:t>Hi</w:t>
-      </w:r>
-      <w:r>
-        <w:rPr>
-          <w:i/>
-        </w:rPr>
-        <w:t xml:space="preserve">” – строковый </w:t>
-      </w:r>
-      <w:r>
-        <w:rPr>
-          <w:i/>
-        </w:rPr>
-        <w:t>литерал</w:t>
-      </w:r>
-    </w:p>
-    <w:p>
-      <w:pPr>
-        <w:jc w:val="both"/>
-        <w:rPr>
-          <w:b/>
-          <w:u w:val="single"/>
-        </w:rPr>
-      </w:pPr>
-      <w:r>
-        <w:rPr>
-          <w:b/>
-          <w:u w:val="single"/>
-        </w:rPr>
-        <w:t xml:space="preserve">Бесконечность и </w:t>
-      </w:r>
-      <w:proofErr w:type="spellStart"/>
-      <w:r>
-        <w:rPr>
-          <w:b/>
-          <w:u w:val="single"/>
-          <w:lang w:val="en-US"/>
-        </w:rPr>
-        <w:t>NaN</w:t>
-      </w:r>
-      <w:proofErr w:type="spellEnd"/>
-      <w:r>
-        <w:rPr>
-          <w:b/>
-          <w:u w:val="single"/>
-        </w:rPr>
-        <w:t>.</w:t>
-      </w:r>
-    </w:p>
-    <w:p>
-      <w:pPr>
-        <w:jc w:val="both"/>
-      </w:pPr>
-      <w:r>
-        <w:tab/>
-      </w:r>
-      <w:r>
-        <w:t xml:space="preserve">В </w:t>
-      </w:r>
-      <w:proofErr w:type="spellStart"/>
-      <w:r>
-        <w:t>Java</w:t>
-      </w:r>
-      <w:proofErr w:type="spellEnd"/>
-      <w:r>
-        <w:t xml:space="preserve"> тип </w:t>
-      </w:r>
-      <w:proofErr w:type="spellStart"/>
-      <w:r>
-        <w:t>double</w:t>
-      </w:r>
-      <w:proofErr w:type="spellEnd"/>
       <w:r>
         <w:t xml:space="preserve"> имеет специальные значения</w:t>
       </w:r>
@@ -6280,7 +6295,7 @@
 </file>
 
 <file path=customXml/itemProps1.xml><?xml version="1.0" encoding="utf-8"?>
-<ds:datastoreItem xmlns:ds="http://schemas.openxmlformats.org/officeDocument/2006/customXml" ds:itemID="{2B5F1B37-36DE-403C-8CC7-1E96A88B99A7}">
+<ds:datastoreItem xmlns:ds="http://schemas.openxmlformats.org/officeDocument/2006/customXml" ds:itemID="{E0F8CC8D-A7A6-405C-8433-D13287B535F7}">
   <ds:schemaRefs>
     <ds:schemaRef ds:uri="http://schemas.openxmlformats.org/officeDocument/2006/bibliography"/>
   </ds:schemaRefs>

</xml_diff>